<commit_message>
Summary table width adjusted, Bevezeto_szakasz.md updated.
</commit_message>
<xml_diff>
--- a/doc/osszesito_tablazat.docx
+++ b/doc/osszesito_tablazat.docx
@@ -1480,19 +1480,7 @@
               <w:rPr>
                 <w:rFonts w:ascii="Arial" w:hAnsi="Arial" w:cs="Arial"/>
               </w:rPr>
-              <w:t xml:space="preserve">elye: </w:t>
-            </w:r>
-            <w:r>
-              <w:rPr>
-                <w:rFonts w:ascii="Arial" w:hAnsi="Arial" w:cs="Arial"/>
-              </w:rPr>
-              <w:t>adatforrásban, script editorban és vizualizáció</w:t>
-            </w:r>
-            <w:r>
-              <w:rPr>
-                <w:rFonts w:ascii="Arial" w:hAnsi="Arial" w:cs="Arial"/>
-              </w:rPr>
-              <w:t>s scriptbe ágyazva</w:t>
+              <w:t>elye: adatforrásban, script editorban és vizualizációs scriptbe ágyazva</w:t>
             </w:r>
           </w:p>
         </w:tc>
@@ -2172,13 +2160,7 @@
               <w:rPr>
                 <w:rFonts w:ascii="Arial" w:hAnsi="Arial" w:cs="Arial"/>
               </w:rPr>
-              <w:t xml:space="preserve">lexibilis, </w:t>
-            </w:r>
-            <w:r>
-              <w:rPr>
-                <w:rFonts w:ascii="Arial" w:hAnsi="Arial" w:cs="Arial"/>
-              </w:rPr>
-              <w:t xml:space="preserve">sok </w:t>
+              <w:t xml:space="preserve">lexibilis, sok </w:t>
             </w:r>
             <w:proofErr w:type="spellStart"/>
             <w:r>
@@ -2743,7 +2725,7 @@
     <w:tbl>
       <w:tblPr>
         <w:tblStyle w:val="Rcsostblzat"/>
-        <w:tblW w:w="10632" w:type="dxa"/>
+        <w:tblW w:w="10915" w:type="dxa"/>
         <w:tblInd w:w="-5" w:type="dxa"/>
         <w:tblLayout w:type="fixed"/>
         <w:tblLook w:val="04A0" w:firstRow="1" w:lastRow="0" w:firstColumn="1" w:lastColumn="0" w:noHBand="0" w:noVBand="1"/>
@@ -2752,7 +2734,7 @@
         <w:gridCol w:w="1701"/>
         <w:gridCol w:w="709"/>
         <w:gridCol w:w="4536"/>
-        <w:gridCol w:w="3686"/>
+        <w:gridCol w:w="3969"/>
       </w:tblGrid>
       <w:tr>
         <w:trPr>
@@ -2812,7 +2794,7 @@
         </w:tc>
         <w:tc>
           <w:tcPr>
-            <w:tcW w:w="3686" w:type="dxa"/>
+            <w:tcW w:w="3969" w:type="dxa"/>
             <w:vAlign w:val="center"/>
           </w:tcPr>
           <w:p>
@@ -2939,7 +2921,7 @@
         </w:tc>
         <w:tc>
           <w:tcPr>
-            <w:tcW w:w="3686" w:type="dxa"/>
+            <w:tcW w:w="3969" w:type="dxa"/>
             <w:vAlign w:val="center"/>
           </w:tcPr>
           <w:p>
@@ -3124,7 +3106,7 @@
         </w:tc>
         <w:tc>
           <w:tcPr>
-            <w:tcW w:w="3686" w:type="dxa"/>
+            <w:tcW w:w="3969" w:type="dxa"/>
             <w:vAlign w:val="center"/>
           </w:tcPr>
           <w:p>
@@ -3294,7 +3276,7 @@
         </w:tc>
         <w:tc>
           <w:tcPr>
-            <w:tcW w:w="3686" w:type="dxa"/>
+            <w:tcW w:w="3969" w:type="dxa"/>
             <w:vAlign w:val="center"/>
           </w:tcPr>
           <w:p>
@@ -3430,12 +3412,12 @@
         </w:tc>
         <w:tc>
           <w:tcPr>
-            <w:tcW w:w="3686" w:type="dxa"/>
-            <w:vAlign w:val="center"/>
-          </w:tcPr>
-          <w:p>
-            <w:pPr>
-              <w:ind w:left="1021"/>
+            <w:tcW w:w="3969" w:type="dxa"/>
+            <w:vAlign w:val="center"/>
+          </w:tcPr>
+          <w:p>
+            <w:pPr>
+              <w:jc w:val="center"/>
               <w:rPr>
                 <w:rFonts w:ascii="Arial" w:hAnsi="Arial" w:cs="Arial"/>
               </w:rPr>
@@ -3525,7 +3507,7 @@
         </w:tc>
         <w:tc>
           <w:tcPr>
-            <w:tcW w:w="3686" w:type="dxa"/>
+            <w:tcW w:w="3969" w:type="dxa"/>
             <w:vAlign w:val="center"/>
           </w:tcPr>
           <w:p>

</xml_diff>

<commit_message>
added the summary for the documentation
</commit_message>
<xml_diff>
--- a/doc/osszesito_tablazat.docx
+++ b/doc/osszesito_tablazat.docx
@@ -1448,14 +1448,24 @@
                 <w:rFonts w:ascii="Arial" w:hAnsi="Arial" w:cs="Arial"/>
               </w:rPr>
             </w:pPr>
-            <w:proofErr w:type="spellStart"/>
-            <w:r>
-              <w:rPr>
-                <w:rFonts w:ascii="Arial" w:hAnsi="Arial" w:cs="Arial"/>
-              </w:rPr>
-              <w:t>Llétrehozás</w:t>
-            </w:r>
-            <w:proofErr w:type="spellEnd"/>
+            <w:r>
+              <w:rPr>
+                <w:rFonts w:ascii="Arial" w:hAnsi="Arial" w:cs="Arial"/>
+              </w:rPr>
+              <w:t>L</w:t>
+            </w:r>
+            <w:r>
+              <w:rPr>
+                <w:rFonts w:ascii="Arial" w:hAnsi="Arial" w:cs="Arial"/>
+              </w:rPr>
+              <w:t>é</w:t>
+            </w:r>
+            <w:r>
+              <w:rPr>
+                <w:rFonts w:ascii="Arial" w:hAnsi="Arial" w:cs="Arial"/>
+              </w:rPr>
+              <w:t>trehozás</w:t>
+            </w:r>
           </w:p>
         </w:tc>
         <w:tc>
@@ -2160,21 +2170,7 @@
               <w:rPr>
                 <w:rFonts w:ascii="Arial" w:hAnsi="Arial" w:cs="Arial"/>
               </w:rPr>
-              <w:t xml:space="preserve">lexibilis, sok </w:t>
-            </w:r>
-            <w:proofErr w:type="spellStart"/>
-            <w:r>
-              <w:rPr>
-                <w:rFonts w:ascii="Arial" w:hAnsi="Arial" w:cs="Arial"/>
-              </w:rPr>
-              <w:t>testreszabási</w:t>
-            </w:r>
-            <w:proofErr w:type="spellEnd"/>
-            <w:r>
-              <w:rPr>
-                <w:rFonts w:ascii="Arial" w:hAnsi="Arial" w:cs="Arial"/>
-              </w:rPr>
-              <w:t xml:space="preserve"> lehetőség</w:t>
+              <w:t>lexibilis, sok testreszabási lehetőség</w:t>
             </w:r>
           </w:p>
         </w:tc>
@@ -2200,16 +2196,8 @@
               <w:rPr>
                 <w:rFonts w:ascii="Arial" w:hAnsi="Arial" w:cs="Arial"/>
               </w:rPr>
-              <w:t xml:space="preserve">evés modellezési lehetőség, nem flexibilis, nem </w:t>
-            </w:r>
-            <w:proofErr w:type="spellStart"/>
-            <w:r>
-              <w:rPr>
-                <w:rFonts w:ascii="Arial" w:hAnsi="Arial" w:cs="Arial"/>
-              </w:rPr>
-              <w:t>testreszabható</w:t>
-            </w:r>
-            <w:proofErr w:type="spellEnd"/>
+              <w:t>evés modellezési lehetőség, nem flexibilis, nem testreszabható</w:t>
+            </w:r>
           </w:p>
         </w:tc>
       </w:tr>
@@ -2908,14 +2896,32 @@
               <w:rPr>
                 <w:rFonts w:ascii="Arial" w:hAnsi="Arial" w:cs="Arial"/>
               </w:rPr>
-              <w:t>desktop</w:t>
-            </w:r>
-            <w:proofErr w:type="spellEnd"/>
-            <w:r>
-              <w:rPr>
-                <w:rFonts w:ascii="Arial" w:hAnsi="Arial" w:cs="Arial"/>
-              </w:rPr>
-              <w:t xml:space="preserve"> -&gt; service</w:t>
+              <w:t>D</w:t>
+            </w:r>
+            <w:r>
+              <w:rPr>
+                <w:rFonts w:ascii="Arial" w:hAnsi="Arial" w:cs="Arial"/>
+              </w:rPr>
+              <w:t>esktop</w:t>
+            </w:r>
+            <w:proofErr w:type="spellEnd"/>
+            <w:r>
+              <w:rPr>
+                <w:rFonts w:ascii="Arial" w:hAnsi="Arial" w:cs="Arial"/>
+              </w:rPr>
+              <w:t xml:space="preserve"> -&gt; </w:t>
+            </w:r>
+            <w:r>
+              <w:rPr>
+                <w:rFonts w:ascii="Arial" w:hAnsi="Arial" w:cs="Arial"/>
+              </w:rPr>
+              <w:t>S</w:t>
+            </w:r>
+            <w:r>
+              <w:rPr>
+                <w:rFonts w:ascii="Arial" w:hAnsi="Arial" w:cs="Arial"/>
+              </w:rPr>
+              <w:t>ervice</w:t>
             </w:r>
           </w:p>
         </w:tc>
@@ -2935,14 +2941,26 @@
               <w:rPr>
                 <w:rFonts w:ascii="Arial" w:hAnsi="Arial" w:cs="Arial"/>
               </w:rPr>
-              <w:t xml:space="preserve">service -&gt; </w:t>
-            </w:r>
-            <w:proofErr w:type="spellStart"/>
-            <w:r>
-              <w:rPr>
-                <w:rFonts w:ascii="Arial" w:hAnsi="Arial" w:cs="Arial"/>
-              </w:rPr>
-              <w:t>desktop</w:t>
+              <w:t>S</w:t>
+            </w:r>
+            <w:r>
+              <w:rPr>
+                <w:rFonts w:ascii="Arial" w:hAnsi="Arial" w:cs="Arial"/>
+              </w:rPr>
+              <w:t xml:space="preserve">ervice -&gt; </w:t>
+            </w:r>
+            <w:proofErr w:type="spellStart"/>
+            <w:r>
+              <w:rPr>
+                <w:rFonts w:ascii="Arial" w:hAnsi="Arial" w:cs="Arial"/>
+              </w:rPr>
+              <w:t>D</w:t>
+            </w:r>
+            <w:r>
+              <w:rPr>
+                <w:rFonts w:ascii="Arial" w:hAnsi="Arial" w:cs="Arial"/>
+              </w:rPr>
+              <w:t>esktop</w:t>
             </w:r>
             <w:proofErr w:type="spellEnd"/>
           </w:p>
@@ -3376,19 +3394,11 @@
                 <w:rFonts w:ascii="Arial" w:hAnsi="Arial" w:cs="Arial"/>
               </w:rPr>
             </w:pPr>
-            <w:proofErr w:type="spellStart"/>
-            <w:r>
-              <w:rPr>
-                <w:rFonts w:ascii="Arial" w:hAnsi="Arial" w:cs="Arial"/>
-              </w:rPr>
-              <w:t>reportok</w:t>
-            </w:r>
-            <w:proofErr w:type="spellEnd"/>
-            <w:r>
-              <w:rPr>
-                <w:rFonts w:ascii="Arial" w:hAnsi="Arial" w:cs="Arial"/>
-              </w:rPr>
-              <w:t xml:space="preserve"> </w:t>
+            <w:r>
+              <w:rPr>
+                <w:rFonts w:ascii="Arial" w:hAnsi="Arial" w:cs="Arial"/>
+              </w:rPr>
+              <w:t xml:space="preserve">reportok </w:t>
             </w:r>
             <w:r>
               <w:rPr>

</xml_diff>